<commit_message>
Add docs & start tests
</commit_message>
<xml_diff>
--- a/TestPlanTemplate.docx
+++ b/TestPlanTemplate.docx
@@ -18,6 +18,12 @@
         </w:rPr>
         <w:t>Mark Belstead</w:t>
       </w:r>
+      <w:r>
+        <w:rPr>
+          <w:rFonts w:ascii="Arial" w:hAnsi="Arial" w:cs="Arial"/>
+        </w:rPr>
+        <w:t xml:space="preserve"> - 20145583</w:t>
+      </w:r>
     </w:p>
     <w:p>
       <w:pPr>
@@ -81,7 +87,7 @@
           <w:color w:val="808080"/>
           <w:sz w:val="20"/>
         </w:rPr>
-        <w:t xml:space="preserve">Purpose: [Insert </w:t>
+        <w:t xml:space="preserve">Purpose: </w:t>
       </w:r>
       <w:r>
         <w:rPr>
@@ -90,16 +96,7 @@
           <w:color w:val="808080"/>
           <w:sz w:val="20"/>
         </w:rPr>
-        <w:t>description</w:t>
-      </w:r>
-      <w:r>
-        <w:rPr>
-          <w:rFonts w:ascii="Arial" w:hAnsi="Arial" w:cs="Arial"/>
-          <w:i/>
-          <w:color w:val="808080"/>
-          <w:sz w:val="20"/>
-        </w:rPr>
-        <w:t xml:space="preserve"> of doc here]</w:t>
+        <w:t>Testing processes and procedures for the Mark’s Contractor Management (MCM) application.</w:t>
       </w:r>
     </w:p>
     <w:p>
@@ -137,6 +134,13 @@
           <w:bCs/>
         </w:rPr>
         <w:t>Mark Belstead</w:t>
+      </w:r>
+      <w:r>
+        <w:rPr>
+          <w:rFonts w:ascii="Arial" w:hAnsi="Arial" w:cs="Arial"/>
+          <w:bCs/>
+        </w:rPr>
+        <w:t xml:space="preserve"> (MB)</w:t>
       </w:r>
     </w:p>
     <w:p>
@@ -273,7 +277,6 @@
     </w:p>
     <w:p>
       <w:pPr>
-        <w:ind w:firstLine="720"/>
         <w:rPr>
           <w:rFonts w:ascii="Arial" w:hAnsi="Arial" w:cs="Arial"/>
           <w:color w:val="000000" w:themeColor="text1"/>
@@ -281,15 +284,6 @@
           <w:szCs w:val="20"/>
         </w:rPr>
       </w:pPr>
-      <w:r>
-        <w:rPr>
-          <w:rFonts w:ascii="Arial" w:hAnsi="Arial" w:cs="Arial"/>
-          <w:color w:val="000000" w:themeColor="text1"/>
-          <w:sz w:val="20"/>
-          <w:szCs w:val="20"/>
-        </w:rPr>
-        <w:t>&lt;</w:t>
-      </w:r>
       <w:r>
         <w:rPr>
           <w:rFonts w:ascii="Arial" w:hAnsi="Arial" w:cs="Arial"/>
@@ -525,15 +519,6 @@
         </w:rPr>
         <w:t>The test scope, including functional and non-functional tests.</w:t>
       </w:r>
-      <w:r>
-        <w:rPr>
-          <w:rFonts w:ascii="Arial" w:hAnsi="Arial" w:cs="Arial"/>
-          <w:color w:val="000000" w:themeColor="text1"/>
-          <w:sz w:val="20"/>
-          <w:szCs w:val="20"/>
-        </w:rPr>
-        <w:t>&gt;</w:t>
-      </w:r>
     </w:p>
     <w:p>
       <w:pPr>
@@ -566,17 +551,24 @@
       <w:pPr>
         <w:rPr>
           <w:rFonts w:ascii="Arial" w:hAnsi="Arial" w:cs="Arial"/>
+          <w:color w:val="000000" w:themeColor="text1"/>
+        </w:rPr>
+      </w:pPr>
+      <w:r>
+        <w:rPr>
+          <w:rFonts w:ascii="Arial" w:hAnsi="Arial" w:cs="Arial"/>
           <w:sz w:val="20"/>
           <w:szCs w:val="20"/>
         </w:rPr>
-      </w:pPr>
+        <w:t xml:space="preserve">Mark’s Contractor Management is a C# WPF application which allows the user to add, edit and remove both contractors and jobs as well as assigning contractors to jobs. Filters are added to help with reporting. All </w:t>
+      </w:r>
       <w:r>
         <w:rPr>
           <w:rFonts w:ascii="Arial" w:hAnsi="Arial" w:cs="Arial"/>
           <w:sz w:val="20"/>
           <w:szCs w:val="20"/>
         </w:rPr>
-        <w:t>&lt;</w:t>
+        <w:t>filters need</w:t>
       </w:r>
       <w:r>
         <w:rPr>
@@ -584,7 +576,7 @@
           <w:sz w:val="20"/>
           <w:szCs w:val="20"/>
         </w:rPr>
-        <w:t xml:space="preserve">Describe the context of the </w:t>
+        <w:t xml:space="preserve"> to be </w:t>
       </w:r>
       <w:r>
         <w:rPr>
@@ -592,64 +584,7 @@
           <w:sz w:val="20"/>
           <w:szCs w:val="20"/>
         </w:rPr>
-        <w:t xml:space="preserve">application and its </w:t>
-      </w:r>
-      <w:r>
-        <w:rPr>
-          <w:rFonts w:ascii="Arial" w:hAnsi="Arial" w:cs="Arial"/>
-          <w:sz w:val="20"/>
-          <w:szCs w:val="20"/>
-        </w:rPr>
-        <w:t>testing.</w:t>
-      </w:r>
-      <w:r>
-        <w:rPr>
-          <w:rFonts w:ascii="Arial" w:hAnsi="Arial" w:cs="Arial"/>
-          <w:sz w:val="20"/>
-          <w:szCs w:val="20"/>
-        </w:rPr>
-        <w:t xml:space="preserve"> What are the benefits of testing?</w:t>
-      </w:r>
-      <w:r>
-        <w:rPr>
-          <w:rFonts w:ascii="Arial" w:hAnsi="Arial" w:cs="Arial"/>
-          <w:sz w:val="20"/>
-          <w:szCs w:val="20"/>
-        </w:rPr>
-        <w:t xml:space="preserve"> Who are the stakeholders and what are their roles in the testing?</w:t>
-      </w:r>
-      <w:r>
-        <w:rPr>
-          <w:rFonts w:ascii="Arial" w:hAnsi="Arial" w:cs="Arial"/>
-          <w:sz w:val="20"/>
-          <w:szCs w:val="20"/>
-        </w:rPr>
-        <w:t>&gt;</w:t>
-      </w:r>
-    </w:p>
-    <w:p>
-      <w:pPr>
-        <w:rPr>
-          <w:rFonts w:ascii="Arial" w:hAnsi="Arial" w:cs="Arial"/>
-          <w:sz w:val="20"/>
-          <w:szCs w:val="20"/>
-        </w:rPr>
-      </w:pPr>
-    </w:p>
-    <w:p>
-      <w:pPr>
-        <w:rPr>
-          <w:rFonts w:ascii="Arial" w:hAnsi="Arial" w:cs="Arial"/>
-          <w:color w:val="000000" w:themeColor="text1"/>
-        </w:rPr>
-      </w:pPr>
-      <w:r>
-        <w:rPr>
-          <w:rFonts w:ascii="Arial" w:hAnsi="Arial" w:cs="Arial"/>
-          <w:sz w:val="20"/>
-          <w:szCs w:val="20"/>
-        </w:rPr>
-        <w:t>&lt;INSERT CLASS DIRAGRAM HERE&gt;</w:t>
+        <w:t>tested to ensure only correct records are displayed.</w:t>
       </w:r>
     </w:p>
     <w:p>
@@ -685,7 +620,7 @@
           <w:sz w:val="20"/>
           <w:szCs w:val="20"/>
         </w:rPr>
-        <w:t>&lt;This section should describe the methodologies being used in this test plan. What methodologies are we using and why? What types of testing are they? (Automated?) what are the benefits of using these methodologies? *This is the most important section that you elaborate on*&gt;</w:t>
+        <w:t>Unit testing will be completed using automation where possible. Some manual testing will be required for full end-to-end and User Acceptance.</w:t>
       </w:r>
     </w:p>
     <w:p>
@@ -716,7 +651,7 @@
           <w:sz w:val="20"/>
           <w:szCs w:val="20"/>
         </w:rPr>
-        <w:t>&lt;</w:t>
+        <w:t>Automation will be using M</w:t>
       </w:r>
       <w:r>
         <w:rPr>
@@ -724,7 +659,7 @@
           <w:sz w:val="20"/>
           <w:szCs w:val="20"/>
         </w:rPr>
-        <w:t xml:space="preserve">What tools </w:t>
+        <w:t>S</w:t>
       </w:r>
       <w:r>
         <w:rPr>
@@ -732,7 +667,7 @@
           <w:sz w:val="20"/>
           <w:szCs w:val="20"/>
         </w:rPr>
-        <w:t xml:space="preserve">and frameworks </w:t>
+        <w:t>Test.</w:t>
       </w:r>
       <w:r>
         <w:rPr>
@@ -740,31 +675,7 @@
           <w:sz w:val="20"/>
           <w:szCs w:val="20"/>
         </w:rPr>
-        <w:t>will be used</w:t>
-      </w:r>
-      <w:r>
-        <w:rPr>
-          <w:rFonts w:ascii="Arial" w:hAnsi="Arial" w:cs="Arial"/>
-          <w:sz w:val="20"/>
-          <w:szCs w:val="20"/>
-        </w:rPr>
-        <w:t xml:space="preserve"> (Unit Testing framework?)</w:t>
-      </w:r>
-      <w:r>
-        <w:rPr>
-          <w:rFonts w:ascii="Arial" w:hAnsi="Arial" w:cs="Arial"/>
-          <w:sz w:val="20"/>
-          <w:szCs w:val="20"/>
-        </w:rPr>
-        <w:t xml:space="preserve"> </w:t>
-      </w:r>
-      <w:r>
-        <w:rPr>
-          <w:rFonts w:ascii="Arial" w:hAnsi="Arial" w:cs="Arial"/>
-          <w:sz w:val="20"/>
-          <w:szCs w:val="20"/>
-        </w:rPr>
-        <w:t>&gt;</w:t>
+        <w:t xml:space="preserve"> Manual testing will be completed by MB.</w:t>
       </w:r>
     </w:p>
     <w:p/>
@@ -850,19 +761,33 @@
     </w:p>
     <w:p>
       <w:r>
-        <w:t>&lt;</w:t>
-      </w:r>
-      <w:r>
-        <w:t>Insert a table here for your functional (manual) tests. Consider data inputs, steps to take and expected and actual outcomes.</w:t>
-      </w:r>
-      <w:r>
-        <w:t xml:space="preserve"> Fill this out.</w:t>
-      </w:r>
-      <w:r>
-        <w:t>&gt;</w:t>
-      </w:r>
-    </w:p>
-    <w:p/>
+        <w:object w:dxaOrig="1539" w:dyaOrig="997" w14:anchorId="0547DBFC">
+          <v:shapetype id="_x0000_t75" coordsize="21600,21600" o:spt="75" o:preferrelative="t" path="m@4@5l@4@11@9@11@9@5xe" filled="f" stroked="f">
+            <v:stroke joinstyle="miter"/>
+            <v:formulas>
+              <v:f eqn="if lineDrawn pixelLineWidth 0"/>
+              <v:f eqn="sum @0 1 0"/>
+              <v:f eqn="sum 0 0 @1"/>
+              <v:f eqn="prod @2 1 2"/>
+              <v:f eqn="prod @3 21600 pixelWidth"/>
+              <v:f eqn="prod @3 21600 pixelHeight"/>
+              <v:f eqn="sum @0 0 1"/>
+              <v:f eqn="prod @6 1 2"/>
+              <v:f eqn="prod @7 21600 pixelWidth"/>
+              <v:f eqn="sum @8 21600 0"/>
+              <v:f eqn="prod @7 21600 pixelHeight"/>
+              <v:f eqn="sum @10 21600 0"/>
+            </v:formulas>
+            <v:path o:extrusionok="f" gradientshapeok="t" o:connecttype="rect"/>
+            <o:lock v:ext="edit" aspectratio="t"/>
+          </v:shapetype>
+          <v:shape id="_x0000_i1025" type="#_x0000_t75" style="width:76.95pt;height:49.85pt" o:ole="">
+            <v:imagedata r:id="rId7" o:title=""/>
+          </v:shape>
+          <o:OLEObject Type="Embed" ProgID="Excel.Sheet.12" ShapeID="_x0000_i1025" DrawAspect="Icon" ObjectID="_1824719373" r:id="rId8"/>
+        </w:object>
+      </w:r>
+    </w:p>
     <w:p>
       <w:pPr>
         <w:pStyle w:val="Heading2"/>
@@ -893,18 +818,48 @@
     </w:p>
     <w:p>
       <w:r>
-        <w:t>&lt;Take a screenshot of you debugging your application using a breakpoint (The red circle in visual studio that stops the application so you can check values at run time).</w:t>
-      </w:r>
-      <w:r>
-        <w:t>&gt;</w:t>
-      </w:r>
-    </w:p>
-    <w:p/>
+        <w:drawing>
+          <wp:inline distT="0" distB="0" distL="0" distR="0" wp14:anchorId="70C117A0" wp14:editId="56E09EF3">
+            <wp:extent cx="5731510" cy="2185035"/>
+            <wp:effectExtent l="0" t="0" r="2540" b="5715"/>
+            <wp:docPr id="374156638" name="Picture 1" descr="A screenshot of a computer program&#10;&#10;AI-generated content may be incorrect."/>
+            <wp:cNvGraphicFramePr>
+              <a:graphicFrameLocks xmlns:a="http://schemas.openxmlformats.org/drawingml/2006/main" noChangeAspect="1"/>
+            </wp:cNvGraphicFramePr>
+            <a:graphic xmlns:a="http://schemas.openxmlformats.org/drawingml/2006/main">
+              <a:graphicData uri="http://schemas.openxmlformats.org/drawingml/2006/picture">
+                <pic:pic xmlns:pic="http://schemas.openxmlformats.org/drawingml/2006/picture">
+                  <pic:nvPicPr>
+                    <pic:cNvPr id="374156638" name="Picture 1" descr="A screenshot of a computer program&#10;&#10;AI-generated content may be incorrect."/>
+                    <pic:cNvPicPr/>
+                  </pic:nvPicPr>
+                  <pic:blipFill>
+                    <a:blip r:embed="rId9"/>
+                    <a:stretch>
+                      <a:fillRect/>
+                    </a:stretch>
+                  </pic:blipFill>
+                  <pic:spPr>
+                    <a:xfrm>
+                      <a:off x="0" y="0"/>
+                      <a:ext cx="5731510" cy="2185035"/>
+                    </a:xfrm>
+                    <a:prstGeom prst="rect">
+                      <a:avLst/>
+                    </a:prstGeom>
+                  </pic:spPr>
+                </pic:pic>
+              </a:graphicData>
+            </a:graphic>
+          </wp:inline>
+        </w:drawing>
+      </w:r>
+    </w:p>
     <w:sectPr>
-      <w:headerReference w:type="even" r:id="rId7"/>
-      <w:headerReference w:type="default" r:id="rId8"/>
-      <w:footerReference w:type="default" r:id="rId9"/>
-      <w:headerReference w:type="first" r:id="rId10"/>
+      <w:headerReference w:type="even" r:id="rId10"/>
+      <w:headerReference w:type="default" r:id="rId11"/>
+      <w:footerReference w:type="default" r:id="rId12"/>
+      <w:headerReference w:type="first" r:id="rId13"/>
       <w:pgSz w:w="11906" w:h="16838"/>
       <w:pgMar w:top="1440" w:right="1440" w:bottom="1440" w:left="1440" w:header="708" w:footer="708" w:gutter="0"/>
       <w:cols w:space="708"/>

</xml_diff>